<commit_message>
Added NVSET tests to Type2 Node Variable Service Test Suite.docx
</commit_message>
<xml_diff>
--- a/Documents/Test Documents/Type2 Node Variable Service Test Suite.docx
+++ b/Documents/Test Documents/Type2 Node Variable Service Test Suite.docx
@@ -20,40 +20,41 @@
     </w:p>
     <w:p>
       <w:pPr>
+        <w:pStyle w:val="Heading2"/>
+      </w:pPr>
+      <w:r>
+        <w:t>Starting assumption</w:t>
+      </w:r>
+    </w:p>
+    <w:p>
+      <w:r>
+        <w:t>The unit under tes</w:t>
+      </w:r>
+      <w:r>
+        <w:t xml:space="preserve">t </w:t>
+      </w:r>
+      <w:r>
+        <w:t xml:space="preserve">has </w:t>
+      </w:r>
+      <w:r>
+        <w:t>a valid node number</w:t>
+      </w:r>
+      <w:r>
+        <w:t>, and is in normal running mode</w:t>
+      </w:r>
+    </w:p>
+    <w:p>
+      <w:pPr>
         <w:pStyle w:val="Heading1"/>
       </w:pPr>
       <w:r>
-        <w:t>Starting assumption</w:t>
-      </w:r>
-    </w:p>
-    <w:p>
-      <w:r>
-        <w:t>The unit under tes</w:t>
-      </w:r>
-      <w:r>
-        <w:t xml:space="preserve">t </w:t>
-      </w:r>
-      <w:r>
-        <w:t xml:space="preserve">has </w:t>
-      </w:r>
-      <w:r>
-        <w:t>a valid node number</w:t>
-      </w:r>
-      <w:r>
-        <w:t>, and is in normal running mode</w:t>
-      </w:r>
-    </w:p>
-    <w:p>
-      <w:pPr>
-        <w:pStyle w:val="Heading1"/>
-        <w:numPr>
-          <w:ilvl w:val="0"/>
-          <w:numId w:val="2"/>
-        </w:numPr>
-        <w:ind w:left="357" w:hanging="357"/>
-      </w:pPr>
-      <w:r>
-        <w:t>Request extended data for this service</w:t>
+        <w:t xml:space="preserve">Request </w:t>
+      </w:r>
+      <w:r>
+        <w:t>extended</w:t>
+      </w:r>
+      <w:r>
+        <w:t xml:space="preserve"> data for this service</w:t>
       </w:r>
     </w:p>
     <w:p>
@@ -79,17 +80,7 @@
             <w:tcW w:w="2268" w:type="dxa"/>
           </w:tcPr>
           <w:p>
-            <w:pPr>
-              <w:rPr>
-                <w:b/>
-                <w:bCs/>
-              </w:rPr>
-            </w:pPr>
-            <w:r>
-              <w:rPr>
-                <w:b/>
-                <w:bCs/>
-              </w:rPr>
+            <w:r>
               <w:t>Test case</w:t>
             </w:r>
           </w:p>
@@ -99,17 +90,7 @@
             <w:tcW w:w="1701" w:type="dxa"/>
           </w:tcPr>
           <w:p>
-            <w:pPr>
-              <w:rPr>
-                <w:b/>
-                <w:bCs/>
-              </w:rPr>
-            </w:pPr>
-            <w:r>
-              <w:rPr>
-                <w:b/>
-                <w:bCs/>
-              </w:rPr>
+            <w:r>
               <w:t>Opcode</w:t>
             </w:r>
           </w:p>
@@ -119,17 +100,7 @@
             <w:tcW w:w="4768" w:type="dxa"/>
           </w:tcPr>
           <w:p>
-            <w:pPr>
-              <w:rPr>
-                <w:b/>
-                <w:bCs/>
-              </w:rPr>
-            </w:pPr>
-            <w:r>
-              <w:rPr>
-                <w:b/>
-                <w:bCs/>
-              </w:rPr>
+            <w:r>
               <w:t>parameters</w:t>
             </w:r>
           </w:p>
@@ -141,12 +112,14 @@
             <w:tcW w:w="2268" w:type="dxa"/>
           </w:tcPr>
           <w:p>
+            <w:proofErr w:type="spellStart"/>
             <w:r>
               <w:t>test_RQ</w:t>
             </w:r>
             <w:r>
               <w:t>SD</w:t>
             </w:r>
+            <w:proofErr w:type="spellEnd"/>
           </w:p>
         </w:tc>
         <w:tc>
@@ -174,11 +147,6 @@
     <w:p>
       <w:pPr>
         <w:pStyle w:val="Heading1"/>
-        <w:numPr>
-          <w:ilvl w:val="0"/>
-          <w:numId w:val="2"/>
-        </w:numPr>
-        <w:ind w:left="357" w:hanging="357"/>
       </w:pPr>
       <w:r>
         <w:t>Read all the node variables</w:t>
@@ -210,17 +178,7 @@
             <w:tcW w:w="2268" w:type="dxa"/>
           </w:tcPr>
           <w:p>
-            <w:pPr>
-              <w:rPr>
-                <w:b/>
-                <w:bCs/>
-              </w:rPr>
-            </w:pPr>
-            <w:r>
-              <w:rPr>
-                <w:b/>
-                <w:bCs/>
-              </w:rPr>
+            <w:r>
               <w:t>Test case</w:t>
             </w:r>
           </w:p>
@@ -230,17 +188,7 @@
             <w:tcW w:w="1701" w:type="dxa"/>
           </w:tcPr>
           <w:p>
-            <w:pPr>
-              <w:rPr>
-                <w:b/>
-                <w:bCs/>
-              </w:rPr>
-            </w:pPr>
-            <w:r>
-              <w:rPr>
-                <w:b/>
-                <w:bCs/>
-              </w:rPr>
+            <w:r>
               <w:t>Opcode</w:t>
             </w:r>
           </w:p>
@@ -250,17 +198,7 @@
             <w:tcW w:w="4768" w:type="dxa"/>
           </w:tcPr>
           <w:p>
-            <w:pPr>
-              <w:rPr>
-                <w:b/>
-                <w:bCs/>
-              </w:rPr>
-            </w:pPr>
-            <w:r>
-              <w:rPr>
-                <w:b/>
-                <w:bCs/>
-              </w:rPr>
+            <w:r>
               <w:t>parameters</w:t>
             </w:r>
           </w:p>
@@ -272,12 +210,14 @@
             <w:tcW w:w="2268" w:type="dxa"/>
           </w:tcPr>
           <w:p>
+            <w:proofErr w:type="spellStart"/>
             <w:r>
               <w:t>test_</w:t>
             </w:r>
             <w:r>
               <w:t>NVRD</w:t>
             </w:r>
+            <w:proofErr w:type="spellEnd"/>
           </w:p>
         </w:tc>
         <w:tc>
@@ -308,11 +248,6 @@
     <w:p>
       <w:pPr>
         <w:pStyle w:val="Heading1"/>
-        <w:numPr>
-          <w:ilvl w:val="0"/>
-          <w:numId w:val="2"/>
-        </w:numPr>
-        <w:ind w:left="357" w:hanging="357"/>
       </w:pPr>
       <w:r>
         <w:t>Test count of node variables matches</w:t>
@@ -332,7 +267,15 @@
         <w:t xml:space="preserve"> </w:t>
       </w:r>
       <w:r>
-        <w:t>returned in node parameter[6]</w:t>
+        <w:t xml:space="preserve">returned in node </w:t>
+      </w:r>
+      <w:proofErr w:type="gramStart"/>
+      <w:r>
+        <w:t>parameter[</w:t>
+      </w:r>
+      <w:proofErr w:type="gramEnd"/>
+      <w:r>
+        <w:t>6]</w:t>
       </w:r>
       <w:r>
         <w:t xml:space="preserve"> in previous test suites</w:t>
@@ -341,11 +284,6 @@
     <w:p>
       <w:pPr>
         <w:pStyle w:val="Heading1"/>
-        <w:numPr>
-          <w:ilvl w:val="0"/>
-          <w:numId w:val="2"/>
-        </w:numPr>
-        <w:ind w:left="357" w:hanging="357"/>
       </w:pPr>
       <w:r>
         <w:t>Test last node variable</w:t>
@@ -374,17 +312,7 @@
             <w:tcW w:w="2268" w:type="dxa"/>
           </w:tcPr>
           <w:p>
-            <w:pPr>
-              <w:rPr>
-                <w:b/>
-                <w:bCs/>
-              </w:rPr>
-            </w:pPr>
-            <w:r>
-              <w:rPr>
-                <w:b/>
-                <w:bCs/>
-              </w:rPr>
+            <w:r>
               <w:t>Test case</w:t>
             </w:r>
           </w:p>
@@ -394,17 +322,7 @@
             <w:tcW w:w="1701" w:type="dxa"/>
           </w:tcPr>
           <w:p>
-            <w:pPr>
-              <w:rPr>
-                <w:b/>
-                <w:bCs/>
-              </w:rPr>
-            </w:pPr>
-            <w:r>
-              <w:rPr>
-                <w:b/>
-                <w:bCs/>
-              </w:rPr>
+            <w:r>
               <w:t>Opcode</w:t>
             </w:r>
           </w:p>
@@ -414,17 +332,7 @@
             <w:tcW w:w="4768" w:type="dxa"/>
           </w:tcPr>
           <w:p>
-            <w:pPr>
-              <w:rPr>
-                <w:b/>
-                <w:bCs/>
-              </w:rPr>
-            </w:pPr>
-            <w:r>
-              <w:rPr>
-                <w:b/>
-                <w:bCs/>
-              </w:rPr>
+            <w:r>
               <w:t>parameters</w:t>
             </w:r>
           </w:p>
@@ -436,12 +344,14 @@
             <w:tcW w:w="2268" w:type="dxa"/>
           </w:tcPr>
           <w:p>
+            <w:proofErr w:type="spellStart"/>
             <w:r>
               <w:t>test_</w:t>
             </w:r>
             <w:r>
               <w:t>NVRD</w:t>
             </w:r>
+            <w:proofErr w:type="spellEnd"/>
           </w:p>
         </w:tc>
         <w:tc>
@@ -469,11 +379,6 @@
     <w:p>
       <w:pPr>
         <w:pStyle w:val="Heading1"/>
-        <w:numPr>
-          <w:ilvl w:val="0"/>
-          <w:numId w:val="2"/>
-        </w:numPr>
-        <w:ind w:left="357" w:hanging="357"/>
       </w:pPr>
       <w:r>
         <w:t>Test invalid node variable</w:t>
@@ -502,17 +407,7 @@
             <w:tcW w:w="2682" w:type="dxa"/>
           </w:tcPr>
           <w:p>
-            <w:pPr>
-              <w:rPr>
-                <w:b/>
-                <w:bCs/>
-              </w:rPr>
-            </w:pPr>
-            <w:r>
-              <w:rPr>
-                <w:b/>
-                <w:bCs/>
-              </w:rPr>
+            <w:r>
               <w:t>Test case</w:t>
             </w:r>
           </w:p>
@@ -522,17 +417,7 @@
             <w:tcW w:w="1626" w:type="dxa"/>
           </w:tcPr>
           <w:p>
-            <w:pPr>
-              <w:rPr>
-                <w:b/>
-                <w:bCs/>
-              </w:rPr>
-            </w:pPr>
-            <w:r>
-              <w:rPr>
-                <w:b/>
-                <w:bCs/>
-              </w:rPr>
+            <w:r>
               <w:t>Opcode</w:t>
             </w:r>
           </w:p>
@@ -542,17 +427,7 @@
             <w:tcW w:w="4429" w:type="dxa"/>
           </w:tcPr>
           <w:p>
-            <w:pPr>
-              <w:rPr>
-                <w:b/>
-                <w:bCs/>
-              </w:rPr>
-            </w:pPr>
-            <w:r>
-              <w:rPr>
-                <w:b/>
-                <w:bCs/>
-              </w:rPr>
+            <w:r>
               <w:t>parameters</w:t>
             </w:r>
           </w:p>
@@ -564,6 +439,7 @@
             <w:tcW w:w="2682" w:type="dxa"/>
           </w:tcPr>
           <w:p>
+            <w:proofErr w:type="spellStart"/>
             <w:r>
               <w:t>test_</w:t>
             </w:r>
@@ -576,6 +452,7 @@
             <w:r>
               <w:t>INVALID_INDEX</w:t>
             </w:r>
+            <w:proofErr w:type="spellEnd"/>
           </w:p>
         </w:tc>
         <w:tc>
@@ -603,17 +480,9 @@
     <w:p>
       <w:pPr>
         <w:pStyle w:val="Heading1"/>
-        <w:numPr>
-          <w:ilvl w:val="0"/>
-          <w:numId w:val="2"/>
-        </w:numPr>
-        <w:ind w:left="357" w:hanging="357"/>
-      </w:pPr>
-      <w:r>
-        <w:t xml:space="preserve">Test </w:t>
-      </w:r>
-      <w:r>
-        <w:t>NVRD short message</w:t>
+      </w:pPr>
+      <w:r>
+        <w:t>Test NVRD short message</w:t>
       </w:r>
     </w:p>
     <w:p>
@@ -639,17 +508,7 @@
             <w:tcW w:w="2268" w:type="dxa"/>
           </w:tcPr>
           <w:p>
-            <w:pPr>
-              <w:rPr>
-                <w:b/>
-                <w:bCs/>
-              </w:rPr>
-            </w:pPr>
-            <w:r>
-              <w:rPr>
-                <w:b/>
-                <w:bCs/>
-              </w:rPr>
+            <w:r>
               <w:t>Test case</w:t>
             </w:r>
           </w:p>
@@ -659,17 +518,7 @@
             <w:tcW w:w="1701" w:type="dxa"/>
           </w:tcPr>
           <w:p>
-            <w:pPr>
-              <w:rPr>
-                <w:b/>
-                <w:bCs/>
-              </w:rPr>
-            </w:pPr>
-            <w:r>
-              <w:rPr>
-                <w:b/>
-                <w:bCs/>
-              </w:rPr>
+            <w:r>
               <w:t>Opcode</w:t>
             </w:r>
           </w:p>
@@ -679,17 +528,7 @@
             <w:tcW w:w="4768" w:type="dxa"/>
           </w:tcPr>
           <w:p>
-            <w:pPr>
-              <w:rPr>
-                <w:b/>
-                <w:bCs/>
-              </w:rPr>
-            </w:pPr>
-            <w:r>
-              <w:rPr>
-                <w:b/>
-                <w:bCs/>
-              </w:rPr>
+            <w:r>
               <w:t>parameters</w:t>
             </w:r>
           </w:p>
@@ -701,15 +540,14 @@
             <w:tcW w:w="2268" w:type="dxa"/>
           </w:tcPr>
           <w:p>
+            <w:proofErr w:type="spellStart"/>
             <w:r>
               <w:t>test_</w:t>
             </w:r>
             <w:r>
-              <w:t>NVRD_</w:t>
-            </w:r>
-            <w:r>
-              <w:t>SHORT</w:t>
-            </w:r>
+              <w:t>NVRD_SHORT</w:t>
+            </w:r>
+            <w:proofErr w:type="spellEnd"/>
           </w:p>
         </w:tc>
         <w:tc>
@@ -734,31 +572,36 @@
         </w:tc>
       </w:tr>
     </w:tbl>
-    <w:p/>
-    <w:p/>
     <w:p>
       <w:pPr>
         <w:pStyle w:val="Heading1"/>
-        <w:numPr>
-          <w:ilvl w:val="0"/>
-          <w:numId w:val="2"/>
-        </w:numPr>
-        <w:ind w:left="357" w:hanging="357"/>
       </w:pPr>
       <w:r>
         <w:lastRenderedPageBreak/>
-        <w:t>Request diagnostics for this service</w:t>
-      </w:r>
-    </w:p>
-    <w:p>
-      <w:r>
-        <w:t xml:space="preserve">Read </w:t>
-      </w:r>
-      <w:r>
-        <w:t xml:space="preserve">all </w:t>
-      </w:r>
-      <w:r>
-        <w:t>the diagnostic data for this service, using service index number of this service, and diagnostic number 0</w:t>
+        <w:t>Test NV</w:t>
+      </w:r>
+      <w:r>
+        <w:t>SET</w:t>
+      </w:r>
+      <w:r>
+        <w:t xml:space="preserve"> first node variable</w:t>
+      </w:r>
+    </w:p>
+    <w:p>
+      <w:r>
+        <w:t xml:space="preserve">Expect to get a </w:t>
+      </w:r>
+      <w:r>
+        <w:t>WRACK</w:t>
+      </w:r>
+      <w:r>
+        <w:t xml:space="preserve"> message when sending a </w:t>
+      </w:r>
+      <w:r>
+        <w:t>NVSET</w:t>
+      </w:r>
+      <w:r>
+        <w:t xml:space="preserve"> for the first node variable</w:t>
       </w:r>
     </w:p>
     <w:tbl>
@@ -779,17 +622,7 @@
             <w:tcW w:w="2268" w:type="dxa"/>
           </w:tcPr>
           <w:p>
-            <w:pPr>
-              <w:rPr>
-                <w:b/>
-                <w:bCs/>
-              </w:rPr>
-            </w:pPr>
-            <w:r>
-              <w:rPr>
-                <w:b/>
-                <w:bCs/>
-              </w:rPr>
+            <w:r>
               <w:t>Test case</w:t>
             </w:r>
           </w:p>
@@ -799,17 +632,7 @@
             <w:tcW w:w="1701" w:type="dxa"/>
           </w:tcPr>
           <w:p>
-            <w:pPr>
-              <w:rPr>
-                <w:b/>
-                <w:bCs/>
-              </w:rPr>
-            </w:pPr>
-            <w:r>
-              <w:rPr>
-                <w:b/>
-                <w:bCs/>
-              </w:rPr>
+            <w:r>
               <w:t>Opcode</w:t>
             </w:r>
           </w:p>
@@ -819,17 +642,7 @@
             <w:tcW w:w="4768" w:type="dxa"/>
           </w:tcPr>
           <w:p>
-            <w:pPr>
-              <w:rPr>
-                <w:b/>
-                <w:bCs/>
-              </w:rPr>
-            </w:pPr>
-            <w:r>
-              <w:rPr>
-                <w:b/>
-                <w:bCs/>
-              </w:rPr>
+            <w:r>
               <w:t>parameters</w:t>
             </w:r>
           </w:p>
@@ -841,12 +654,17 @@
             <w:tcW w:w="2268" w:type="dxa"/>
           </w:tcPr>
           <w:p>
-            <w:r>
-              <w:t>test_R</w:t>
-            </w:r>
-            <w:r>
-              <w:t>DGN</w:t>
-            </w:r>
+            <w:proofErr w:type="spellStart"/>
+            <w:r>
+              <w:t>test_</w:t>
+            </w:r>
+            <w:r>
+              <w:t>NV</w:t>
+            </w:r>
+            <w:r>
+              <w:t>SET</w:t>
+            </w:r>
+            <w:proofErr w:type="spellEnd"/>
           </w:p>
         </w:tc>
         <w:tc>
@@ -855,7 +673,10 @@
           </w:tcPr>
           <w:p>
             <w:r>
-              <w:t>0x87</w:t>
+              <w:t>0x</w:t>
+            </w:r>
+            <w:r>
+              <w:t>96</w:t>
             </w:r>
           </w:p>
         </w:tc>
@@ -865,7 +686,22 @@
           </w:tcPr>
           <w:p>
             <w:r>
-              <w:t>Node number, service index number and diagnostic number 0</w:t>
+              <w:t>Node number, service index number</w:t>
+            </w:r>
+            <w:r>
+              <w:t xml:space="preserve">, </w:t>
+            </w:r>
+            <w:r>
+              <w:t xml:space="preserve">node variable index </w:t>
+            </w:r>
+            <w:r>
+              <w:t xml:space="preserve">= 1 </w:t>
+            </w:r>
+            <w:r>
+              <w:t xml:space="preserve">and </w:t>
+            </w:r>
+            <w:r>
+              <w:t>node variable value</w:t>
             </w:r>
           </w:p>
         </w:tc>
@@ -874,34 +710,49 @@
     <w:p>
       <w:pPr>
         <w:pStyle w:val="Heading1"/>
-        <w:numPr>
-          <w:ilvl w:val="0"/>
-          <w:numId w:val="2"/>
-        </w:numPr>
-        <w:ind w:left="357" w:hanging="357"/>
-      </w:pPr>
-      <w:r>
-        <w:t xml:space="preserve">Request </w:t>
-      </w:r>
-      <w:r>
-        <w:t xml:space="preserve">first </w:t>
-      </w:r>
-      <w:r>
-        <w:t>diagnostic for this service</w:t>
-      </w:r>
-    </w:p>
-    <w:p>
-      <w:r>
-        <w:t xml:space="preserve">Read the </w:t>
-      </w:r>
-      <w:r>
-        <w:t xml:space="preserve">first </w:t>
-      </w:r>
-      <w:r>
-        <w:t xml:space="preserve">diagnostic data for this service, using service index number of this service, and diagnostic number </w:t>
-      </w:r>
-      <w:r>
-        <w:t>1</w:t>
+      </w:pPr>
+      <w:r>
+        <w:t xml:space="preserve">Test NVSET </w:t>
+      </w:r>
+      <w:r>
+        <w:t>last</w:t>
+      </w:r>
+      <w:r>
+        <w:t xml:space="preserve"> node variable</w:t>
+      </w:r>
+    </w:p>
+    <w:p>
+      <w:r>
+        <w:t xml:space="preserve">Expect to get a WRACK message when </w:t>
+      </w:r>
+      <w:r>
+        <w:t>sending</w:t>
+      </w:r>
+      <w:r>
+        <w:t xml:space="preserve"> a NVSET </w:t>
+      </w:r>
+      <w:r>
+        <w:t>for</w:t>
+      </w:r>
+      <w:r>
+        <w:t xml:space="preserve"> the </w:t>
+      </w:r>
+      <w:r>
+        <w:t>last</w:t>
+      </w:r>
+      <w:r>
+        <w:t xml:space="preserve"> node variable</w:t>
+      </w:r>
+    </w:p>
+    <w:p>
+      <w:r>
+        <w:t>T</w:t>
+      </w:r>
+      <w:r>
+        <w:t xml:space="preserve">he number of node variables </w:t>
+      </w:r>
+      <w:r>
+        <w:t>will have been previously reported in node parameter [6]</w:t>
       </w:r>
     </w:p>
     <w:tbl>
@@ -922,17 +773,7 @@
             <w:tcW w:w="2268" w:type="dxa"/>
           </w:tcPr>
           <w:p>
-            <w:pPr>
-              <w:rPr>
-                <w:b/>
-                <w:bCs/>
-              </w:rPr>
-            </w:pPr>
-            <w:r>
-              <w:rPr>
-                <w:b/>
-                <w:bCs/>
-              </w:rPr>
+            <w:r>
               <w:t>Test case</w:t>
             </w:r>
           </w:p>
@@ -942,17 +783,7 @@
             <w:tcW w:w="1701" w:type="dxa"/>
           </w:tcPr>
           <w:p>
-            <w:pPr>
-              <w:rPr>
-                <w:b/>
-                <w:bCs/>
-              </w:rPr>
-            </w:pPr>
-            <w:r>
-              <w:rPr>
-                <w:b/>
-                <w:bCs/>
-              </w:rPr>
+            <w:r>
               <w:t>Opcode</w:t>
             </w:r>
           </w:p>
@@ -962,18 +793,11 @@
             <w:tcW w:w="4768" w:type="dxa"/>
           </w:tcPr>
           <w:p>
-            <w:pPr>
-              <w:rPr>
-                <w:b/>
-                <w:bCs/>
-              </w:rPr>
-            </w:pPr>
-            <w:r>
-              <w:rPr>
-                <w:b/>
-                <w:bCs/>
-              </w:rPr>
-              <w:t>parameters</w:t>
+            <w:r>
+              <w:t>P</w:t>
+            </w:r>
+            <w:r>
+              <w:t>arameters</w:t>
             </w:r>
           </w:p>
         </w:tc>
@@ -984,12 +808,14 @@
             <w:tcW w:w="2268" w:type="dxa"/>
           </w:tcPr>
           <w:p>
-            <w:r>
-              <w:t>test_R</w:t>
-            </w:r>
-            <w:r>
-              <w:t>DGN</w:t>
-            </w:r>
+            <w:proofErr w:type="spellStart"/>
+            <w:r>
+              <w:t>test_</w:t>
+            </w:r>
+            <w:r>
+              <w:t>NVSET</w:t>
+            </w:r>
+            <w:proofErr w:type="spellEnd"/>
           </w:p>
         </w:tc>
         <w:tc>
@@ -998,7 +824,7 @@
           </w:tcPr>
           <w:p>
             <w:r>
-              <w:t>0x87</w:t>
+              <w:t>0x96</w:t>
             </w:r>
           </w:p>
         </w:tc>
@@ -1008,10 +834,19 @@
           </w:tcPr>
           <w:p>
             <w:r>
-              <w:t xml:space="preserve">Node number, service index number and diagnostic number </w:t>
-            </w:r>
-            <w:r>
-              <w:t>1</w:t>
+              <w:t>Node number, service index number,</w:t>
+            </w:r>
+            <w:r>
+              <w:t xml:space="preserve"> last</w:t>
+            </w:r>
+            <w:r>
+              <w:t xml:space="preserve"> node variable index</w:t>
+            </w:r>
+            <w:r>
+              <w:t xml:space="preserve"> </w:t>
+            </w:r>
+            <w:r>
+              <w:t>and node variable value</w:t>
             </w:r>
           </w:p>
         </w:tc>
@@ -1020,34 +855,148 @@
     <w:p>
       <w:pPr>
         <w:pStyle w:val="Heading1"/>
-        <w:numPr>
-          <w:ilvl w:val="0"/>
-          <w:numId w:val="2"/>
-        </w:numPr>
-        <w:ind w:left="357" w:hanging="357"/>
-      </w:pPr>
-      <w:r>
-        <w:t xml:space="preserve">Request </w:t>
-      </w:r>
-      <w:r>
-        <w:t>last</w:t>
-      </w:r>
-      <w:r>
-        <w:t xml:space="preserve"> diagnostic for this service</w:t>
-      </w:r>
-    </w:p>
-    <w:p>
-      <w:r>
-        <w:t xml:space="preserve">Read the </w:t>
-      </w:r>
-      <w:r>
-        <w:t>last</w:t>
-      </w:r>
-      <w:r>
-        <w:t xml:space="preserve"> diagnostic data for this service, using service index number of this service, and diagnostic number </w:t>
-      </w:r>
-      <w:r>
-        <w:t>MaxDiagnostic</w:t>
+      </w:pPr>
+      <w:r>
+        <w:t>Test NVSET</w:t>
+      </w:r>
+      <w:r>
+        <w:t>_INVALID_INDEX</w:t>
+      </w:r>
+    </w:p>
+    <w:p>
+      <w:r>
+        <w:t xml:space="preserve">Expect to get a </w:t>
+      </w:r>
+      <w:r>
+        <w:t>CMDERR</w:t>
+      </w:r>
+      <w:r>
+        <w:t xml:space="preserve"> message when sending a NVSET</w:t>
+      </w:r>
+      <w:r>
+        <w:t xml:space="preserve"> with an invalid node variable index</w:t>
+      </w:r>
+    </w:p>
+    <w:tbl>
+      <w:tblPr>
+        <w:tblStyle w:val="TableGrid"/>
+        <w:tblW w:w="0" w:type="auto"/>
+        <w:tblInd w:w="279" w:type="dxa"/>
+        <w:tblLook w:val="04A0" w:firstRow="1" w:lastRow="0" w:firstColumn="1" w:lastColumn="0" w:noHBand="0" w:noVBand="1"/>
+      </w:tblPr>
+      <w:tblGrid>
+        <w:gridCol w:w="2741"/>
+        <w:gridCol w:w="1615"/>
+        <w:gridCol w:w="4381"/>
+      </w:tblGrid>
+      <w:tr>
+        <w:tc>
+          <w:tcPr>
+            <w:tcW w:w="2741" w:type="dxa"/>
+          </w:tcPr>
+          <w:p>
+            <w:r>
+              <w:t>Test case</w:t>
+            </w:r>
+          </w:p>
+        </w:tc>
+        <w:tc>
+          <w:tcPr>
+            <w:tcW w:w="1615" w:type="dxa"/>
+          </w:tcPr>
+          <w:p>
+            <w:r>
+              <w:t>Opcode</w:t>
+            </w:r>
+          </w:p>
+        </w:tc>
+        <w:tc>
+          <w:tcPr>
+            <w:tcW w:w="4381" w:type="dxa"/>
+          </w:tcPr>
+          <w:p>
+            <w:r>
+              <w:t>parameters</w:t>
+            </w:r>
+          </w:p>
+        </w:tc>
+      </w:tr>
+      <w:tr>
+        <w:tc>
+          <w:tcPr>
+            <w:tcW w:w="2741" w:type="dxa"/>
+          </w:tcPr>
+          <w:p>
+            <w:proofErr w:type="spellStart"/>
+            <w:r>
+              <w:t>test_</w:t>
+            </w:r>
+            <w:r>
+              <w:t>NVSET</w:t>
+            </w:r>
+            <w:r>
+              <w:t>_INVALID_INDEX</w:t>
+            </w:r>
+            <w:proofErr w:type="spellEnd"/>
+          </w:p>
+        </w:tc>
+        <w:tc>
+          <w:tcPr>
+            <w:tcW w:w="1615" w:type="dxa"/>
+          </w:tcPr>
+          <w:p>
+            <w:r>
+              <w:t>0x96</w:t>
+            </w:r>
+          </w:p>
+        </w:tc>
+        <w:tc>
+          <w:tcPr>
+            <w:tcW w:w="4381" w:type="dxa"/>
+          </w:tcPr>
+          <w:p>
+            <w:r>
+              <w:t xml:space="preserve">Node number, service index number, </w:t>
+            </w:r>
+            <w:r>
+              <w:t xml:space="preserve">invalid </w:t>
+            </w:r>
+            <w:r>
+              <w:t>node variable index and node variable value</w:t>
+            </w:r>
+          </w:p>
+        </w:tc>
+      </w:tr>
+    </w:tbl>
+    <w:p>
+      <w:pPr>
+        <w:pStyle w:val="Heading1"/>
+      </w:pPr>
+      <w:r>
+        <w:t>Test NVSET_</w:t>
+      </w:r>
+      <w:r>
+        <w:t>SHORT</w:t>
+      </w:r>
+    </w:p>
+    <w:p>
+      <w:r>
+        <w:t xml:space="preserve">Expect to get a </w:t>
+      </w:r>
+      <w:r>
+        <w:t>GRSP</w:t>
+      </w:r>
+      <w:r>
+        <w:t xml:space="preserve"> message when sending a </w:t>
+      </w:r>
+      <w:r>
+        <w:t xml:space="preserve">short </w:t>
+      </w:r>
+      <w:r>
+        <w:t xml:space="preserve">NVSET </w:t>
+      </w:r>
+      <w:r>
+        <w:t>message</w:t>
       </w:r>
     </w:p>
     <w:tbl>
@@ -1068,17 +1017,7 @@
             <w:tcW w:w="2268" w:type="dxa"/>
           </w:tcPr>
           <w:p>
-            <w:pPr>
-              <w:rPr>
-                <w:b/>
-                <w:bCs/>
-              </w:rPr>
-            </w:pPr>
-            <w:r>
-              <w:rPr>
-                <w:b/>
-                <w:bCs/>
-              </w:rPr>
+            <w:r>
               <w:t>Test case</w:t>
             </w:r>
           </w:p>
@@ -1088,17 +1027,7 @@
             <w:tcW w:w="1701" w:type="dxa"/>
           </w:tcPr>
           <w:p>
-            <w:pPr>
-              <w:rPr>
-                <w:b/>
-                <w:bCs/>
-              </w:rPr>
-            </w:pPr>
-            <w:r>
-              <w:rPr>
-                <w:b/>
-                <w:bCs/>
-              </w:rPr>
+            <w:r>
               <w:t>Opcode</w:t>
             </w:r>
           </w:p>
@@ -1108,17 +1037,7 @@
             <w:tcW w:w="4768" w:type="dxa"/>
           </w:tcPr>
           <w:p>
-            <w:pPr>
-              <w:rPr>
-                <w:b/>
-                <w:bCs/>
-              </w:rPr>
-            </w:pPr>
-            <w:r>
-              <w:rPr>
-                <w:b/>
-                <w:bCs/>
-              </w:rPr>
+            <w:r>
               <w:t>parameters</w:t>
             </w:r>
           </w:p>
@@ -1130,12 +1049,17 @@
             <w:tcW w:w="2268" w:type="dxa"/>
           </w:tcPr>
           <w:p>
-            <w:r>
-              <w:t>test_R</w:t>
-            </w:r>
-            <w:r>
-              <w:t>DGN</w:t>
-            </w:r>
+            <w:proofErr w:type="spellStart"/>
+            <w:r>
+              <w:t>test_</w:t>
+            </w:r>
+            <w:r>
+              <w:t>NVSET_</w:t>
+            </w:r>
+            <w:r>
+              <w:t>SHORT</w:t>
+            </w:r>
+            <w:proofErr w:type="spellEnd"/>
           </w:p>
         </w:tc>
         <w:tc>
@@ -1144,7 +1068,7 @@
           </w:tcPr>
           <w:p>
             <w:r>
-              <w:t>0x87</w:t>
+              <w:t>0x96</w:t>
             </w:r>
           </w:p>
         </w:tc>
@@ -1154,40 +1078,30 @@
           </w:tcPr>
           <w:p>
             <w:r>
-              <w:t>Node number, service index number and diagnostic number MaxDiagnostic</w:t>
+              <w:t>Node number, service index number, node variable index and node variable value</w:t>
             </w:r>
           </w:p>
         </w:tc>
       </w:tr>
     </w:tbl>
+    <w:p/>
     <w:p>
       <w:pPr>
         <w:pStyle w:val="Heading1"/>
-        <w:numPr>
-          <w:ilvl w:val="0"/>
-          <w:numId w:val="2"/>
-        </w:numPr>
-        <w:ind w:left="357" w:hanging="357"/>
-      </w:pPr>
-      <w:r>
-        <w:t>Test invalid</w:t>
-      </w:r>
-      <w:r>
-        <w:t xml:space="preserve"> diagnostic for this service</w:t>
-      </w:r>
-    </w:p>
-    <w:p>
-      <w:r>
-        <w:t>Read the last diagnostic data</w:t>
-      </w:r>
-      <w:r>
-        <w:t xml:space="preserve"> + 1</w:t>
-      </w:r>
-      <w:r>
-        <w:t xml:space="preserve"> for this service, using service index number of this service, and diagnostic number MaxDiagnostic</w:t>
-      </w:r>
-      <w:r>
-        <w:t xml:space="preserve"> + 1, expecting a GRSP message in response</w:t>
+      </w:pPr>
+      <w:r>
+        <w:t>Request diagnostics for this service</w:t>
+      </w:r>
+    </w:p>
+    <w:p>
+      <w:r>
+        <w:t xml:space="preserve">Read </w:t>
+      </w:r>
+      <w:r>
+        <w:t xml:space="preserve">all </w:t>
+      </w:r>
+      <w:r>
+        <w:t>the diagnostic data for this service, using service index number of this service, and diagnostic number 0</w:t>
       </w:r>
     </w:p>
     <w:tbl>
@@ -1208,17 +1122,7 @@
             <w:tcW w:w="2268" w:type="dxa"/>
           </w:tcPr>
           <w:p>
-            <w:pPr>
-              <w:rPr>
-                <w:b/>
-                <w:bCs/>
-              </w:rPr>
-            </w:pPr>
-            <w:r>
-              <w:rPr>
-                <w:b/>
-                <w:bCs/>
-              </w:rPr>
+            <w:r>
               <w:t>Test case</w:t>
             </w:r>
           </w:p>
@@ -1228,17 +1132,7 @@
             <w:tcW w:w="1701" w:type="dxa"/>
           </w:tcPr>
           <w:p>
-            <w:pPr>
-              <w:rPr>
-                <w:b/>
-                <w:bCs/>
-              </w:rPr>
-            </w:pPr>
-            <w:r>
-              <w:rPr>
-                <w:b/>
-                <w:bCs/>
-              </w:rPr>
+            <w:r>
               <w:t>Opcode</w:t>
             </w:r>
           </w:p>
@@ -1248,17 +1142,7 @@
             <w:tcW w:w="4768" w:type="dxa"/>
           </w:tcPr>
           <w:p>
-            <w:pPr>
-              <w:rPr>
-                <w:b/>
-                <w:bCs/>
-              </w:rPr>
-            </w:pPr>
-            <w:r>
-              <w:rPr>
-                <w:b/>
-                <w:bCs/>
-              </w:rPr>
+            <w:r>
               <w:t>parameters</w:t>
             </w:r>
           </w:p>
@@ -1270,12 +1154,14 @@
             <w:tcW w:w="2268" w:type="dxa"/>
           </w:tcPr>
           <w:p>
+            <w:proofErr w:type="spellStart"/>
             <w:r>
               <w:t>test_R</w:t>
             </w:r>
             <w:r>
               <w:t>DGN</w:t>
             </w:r>
+            <w:proofErr w:type="spellEnd"/>
           </w:p>
         </w:tc>
         <w:tc>
@@ -1294,8 +1180,329 @@
           </w:tcPr>
           <w:p>
             <w:r>
-              <w:t>Node number, service index number and diagnostic number MaxDiagnostic</w:t>
-            </w:r>
+              <w:t>Node number, service index number and diagnostic number 0</w:t>
+            </w:r>
+          </w:p>
+        </w:tc>
+      </w:tr>
+    </w:tbl>
+    <w:p>
+      <w:pPr>
+        <w:pStyle w:val="Heading1"/>
+      </w:pPr>
+      <w:r>
+        <w:t>Request first diagnostic for this service</w:t>
+      </w:r>
+    </w:p>
+    <w:p>
+      <w:r>
+        <w:t xml:space="preserve">Read the </w:t>
+      </w:r>
+      <w:r>
+        <w:t xml:space="preserve">first </w:t>
+      </w:r>
+      <w:r>
+        <w:t xml:space="preserve">diagnostic data for this service, using service index number of this service, and diagnostic number </w:t>
+      </w:r>
+      <w:r>
+        <w:t>1</w:t>
+      </w:r>
+    </w:p>
+    <w:tbl>
+      <w:tblPr>
+        <w:tblStyle w:val="TableGrid"/>
+        <w:tblW w:w="0" w:type="auto"/>
+        <w:tblInd w:w="279" w:type="dxa"/>
+        <w:tblLook w:val="04A0" w:firstRow="1" w:lastRow="0" w:firstColumn="1" w:lastColumn="0" w:noHBand="0" w:noVBand="1"/>
+      </w:tblPr>
+      <w:tblGrid>
+        <w:gridCol w:w="2268"/>
+        <w:gridCol w:w="1701"/>
+        <w:gridCol w:w="4768"/>
+      </w:tblGrid>
+      <w:tr>
+        <w:tc>
+          <w:tcPr>
+            <w:tcW w:w="2268" w:type="dxa"/>
+          </w:tcPr>
+          <w:p>
+            <w:r>
+              <w:t>Test case</w:t>
+            </w:r>
+          </w:p>
+        </w:tc>
+        <w:tc>
+          <w:tcPr>
+            <w:tcW w:w="1701" w:type="dxa"/>
+          </w:tcPr>
+          <w:p>
+            <w:r>
+              <w:t>Opcode</w:t>
+            </w:r>
+          </w:p>
+        </w:tc>
+        <w:tc>
+          <w:tcPr>
+            <w:tcW w:w="4768" w:type="dxa"/>
+          </w:tcPr>
+          <w:p>
+            <w:r>
+              <w:t>parameters</w:t>
+            </w:r>
+          </w:p>
+        </w:tc>
+      </w:tr>
+      <w:tr>
+        <w:tc>
+          <w:tcPr>
+            <w:tcW w:w="2268" w:type="dxa"/>
+          </w:tcPr>
+          <w:p>
+            <w:proofErr w:type="spellStart"/>
+            <w:r>
+              <w:t>test_R</w:t>
+            </w:r>
+            <w:r>
+              <w:t>DGN</w:t>
+            </w:r>
+            <w:proofErr w:type="spellEnd"/>
+          </w:p>
+        </w:tc>
+        <w:tc>
+          <w:tcPr>
+            <w:tcW w:w="1701" w:type="dxa"/>
+          </w:tcPr>
+          <w:p>
+            <w:r>
+              <w:t>0x87</w:t>
+            </w:r>
+          </w:p>
+        </w:tc>
+        <w:tc>
+          <w:tcPr>
+            <w:tcW w:w="4768" w:type="dxa"/>
+          </w:tcPr>
+          <w:p>
+            <w:r>
+              <w:t xml:space="preserve">Node number, service index number and diagnostic number </w:t>
+            </w:r>
+            <w:r>
+              <w:t>1</w:t>
+            </w:r>
+          </w:p>
+        </w:tc>
+      </w:tr>
+    </w:tbl>
+    <w:p>
+      <w:pPr>
+        <w:pStyle w:val="Heading1"/>
+      </w:pPr>
+      <w:r>
+        <w:lastRenderedPageBreak/>
+        <w:t>Request last diagnostic for this service</w:t>
+      </w:r>
+    </w:p>
+    <w:p>
+      <w:r>
+        <w:t xml:space="preserve">Read the last diagnostic data for this service, using service index number of this service, and diagnostic number </w:t>
+      </w:r>
+      <w:proofErr w:type="spellStart"/>
+      <w:r>
+        <w:t>MaxDiagnostic</w:t>
+      </w:r>
+      <w:proofErr w:type="spellEnd"/>
+    </w:p>
+    <w:tbl>
+      <w:tblPr>
+        <w:tblStyle w:val="TableGrid"/>
+        <w:tblW w:w="0" w:type="auto"/>
+        <w:tblInd w:w="279" w:type="dxa"/>
+        <w:tblLook w:val="04A0" w:firstRow="1" w:lastRow="0" w:firstColumn="1" w:lastColumn="0" w:noHBand="0" w:noVBand="1"/>
+      </w:tblPr>
+      <w:tblGrid>
+        <w:gridCol w:w="2268"/>
+        <w:gridCol w:w="1701"/>
+        <w:gridCol w:w="4768"/>
+      </w:tblGrid>
+      <w:tr>
+        <w:tc>
+          <w:tcPr>
+            <w:tcW w:w="2268" w:type="dxa"/>
+          </w:tcPr>
+          <w:p>
+            <w:r>
+              <w:t>Test case</w:t>
+            </w:r>
+          </w:p>
+        </w:tc>
+        <w:tc>
+          <w:tcPr>
+            <w:tcW w:w="1701" w:type="dxa"/>
+          </w:tcPr>
+          <w:p>
+            <w:r>
+              <w:t>Opcode</w:t>
+            </w:r>
+          </w:p>
+        </w:tc>
+        <w:tc>
+          <w:tcPr>
+            <w:tcW w:w="4768" w:type="dxa"/>
+          </w:tcPr>
+          <w:p>
+            <w:r>
+              <w:t>parameters</w:t>
+            </w:r>
+          </w:p>
+        </w:tc>
+      </w:tr>
+      <w:tr>
+        <w:tc>
+          <w:tcPr>
+            <w:tcW w:w="2268" w:type="dxa"/>
+          </w:tcPr>
+          <w:p>
+            <w:proofErr w:type="spellStart"/>
+            <w:r>
+              <w:t>test_R</w:t>
+            </w:r>
+            <w:r>
+              <w:t>DGN</w:t>
+            </w:r>
+            <w:proofErr w:type="spellEnd"/>
+          </w:p>
+        </w:tc>
+        <w:tc>
+          <w:tcPr>
+            <w:tcW w:w="1701" w:type="dxa"/>
+          </w:tcPr>
+          <w:p>
+            <w:r>
+              <w:t>0x87</w:t>
+            </w:r>
+          </w:p>
+        </w:tc>
+        <w:tc>
+          <w:tcPr>
+            <w:tcW w:w="4768" w:type="dxa"/>
+          </w:tcPr>
+          <w:p>
+            <w:r>
+              <w:t xml:space="preserve">Node number, service index number and diagnostic number </w:t>
+            </w:r>
+            <w:proofErr w:type="spellStart"/>
+            <w:r>
+              <w:t>MaxDiagnostic</w:t>
+            </w:r>
+            <w:proofErr w:type="spellEnd"/>
+          </w:p>
+        </w:tc>
+      </w:tr>
+    </w:tbl>
+    <w:p>
+      <w:pPr>
+        <w:pStyle w:val="Heading1"/>
+      </w:pPr>
+      <w:r>
+        <w:t>Test invalid diagnostic for this service</w:t>
+      </w:r>
+    </w:p>
+    <w:p>
+      <w:r>
+        <w:t xml:space="preserve">Read the last diagnostic data + 1 for this service, using service index number of this service, and diagnostic number </w:t>
+      </w:r>
+      <w:proofErr w:type="spellStart"/>
+      <w:r>
+        <w:t>MaxDiagnostic</w:t>
+      </w:r>
+      <w:proofErr w:type="spellEnd"/>
+      <w:r>
+        <w:t xml:space="preserve"> + 1, expecting a GRSP message in response</w:t>
+      </w:r>
+    </w:p>
+    <w:tbl>
+      <w:tblPr>
+        <w:tblStyle w:val="TableGrid"/>
+        <w:tblW w:w="0" w:type="auto"/>
+        <w:tblInd w:w="279" w:type="dxa"/>
+        <w:tblLook w:val="04A0" w:firstRow="1" w:lastRow="0" w:firstColumn="1" w:lastColumn="0" w:noHBand="0" w:noVBand="1"/>
+      </w:tblPr>
+      <w:tblGrid>
+        <w:gridCol w:w="2268"/>
+        <w:gridCol w:w="1701"/>
+        <w:gridCol w:w="4768"/>
+      </w:tblGrid>
+      <w:tr>
+        <w:tc>
+          <w:tcPr>
+            <w:tcW w:w="2268" w:type="dxa"/>
+          </w:tcPr>
+          <w:p>
+            <w:r>
+              <w:t>Test case</w:t>
+            </w:r>
+          </w:p>
+        </w:tc>
+        <w:tc>
+          <w:tcPr>
+            <w:tcW w:w="1701" w:type="dxa"/>
+          </w:tcPr>
+          <w:p>
+            <w:r>
+              <w:t>Opcode</w:t>
+            </w:r>
+          </w:p>
+        </w:tc>
+        <w:tc>
+          <w:tcPr>
+            <w:tcW w:w="4768" w:type="dxa"/>
+          </w:tcPr>
+          <w:p>
+            <w:r>
+              <w:t>parameters</w:t>
+            </w:r>
+          </w:p>
+        </w:tc>
+      </w:tr>
+      <w:tr>
+        <w:tc>
+          <w:tcPr>
+            <w:tcW w:w="2268" w:type="dxa"/>
+          </w:tcPr>
+          <w:p>
+            <w:proofErr w:type="spellStart"/>
+            <w:r>
+              <w:t>test_R</w:t>
+            </w:r>
+            <w:r>
+              <w:t>DGN</w:t>
+            </w:r>
+            <w:proofErr w:type="spellEnd"/>
+          </w:p>
+        </w:tc>
+        <w:tc>
+          <w:tcPr>
+            <w:tcW w:w="1701" w:type="dxa"/>
+          </w:tcPr>
+          <w:p>
+            <w:r>
+              <w:t>0x87</w:t>
+            </w:r>
+          </w:p>
+        </w:tc>
+        <w:tc>
+          <w:tcPr>
+            <w:tcW w:w="4768" w:type="dxa"/>
+          </w:tcPr>
+          <w:p>
+            <w:r>
+              <w:t xml:space="preserve">Node number, service index number and diagnostic number </w:t>
+            </w:r>
+            <w:proofErr w:type="spellStart"/>
+            <w:r>
+              <w:t>MaxDiagnostic</w:t>
+            </w:r>
+            <w:proofErr w:type="spellEnd"/>
             <w:r>
               <w:t xml:space="preserve"> + 1</w:t>
             </w:r>
@@ -1319,9 +1526,6 @@
 <w:endnotes xmlns:wpc="http://schemas.microsoft.com/office/word/2010/wordprocessingCanvas" xmlns:cx="http://schemas.microsoft.com/office/drawing/2014/chartex" xmlns:cx1="http://schemas.microsoft.com/office/drawing/2015/9/8/chartex" xmlns:cx2="http://schemas.microsoft.com/office/drawing/2015/10/21/chartex" xmlns:cx3="http://schemas.microsoft.com/office/drawing/2016/5/9/chartex" xmlns:cx4="http://schemas.microsoft.com/office/drawing/2016/5/10/chartex" xmlns:cx5="http://schemas.microsoft.com/office/drawing/2016/5/11/chartex" xmlns:cx6="http://schemas.microsoft.com/office/drawing/2016/5/12/chartex" xmlns:cx7="http://schemas.microsoft.com/office/drawing/2016/5/13/chartex" xmlns:cx8="http://schemas.microsoft.com/office/drawing/2016/5/14/chartex" xmlns:mc="http://schemas.openxmlformats.org/markup-compatibility/2006" xmlns:aink="http://schemas.microsoft.com/office/drawing/2016/ink" xmlns:am3d="http://schemas.microsoft.com/office/drawing/2017/model3d" xmlns:o="urn:schemas-microsoft-com:office:office" xmlns:oel="http://schemas.microsoft.com/office/2019/extlst" xmlns:r="http://schemas.openxmlformats.org/officeDocument/2006/relationships" xmlns:m="http://schemas.openxmlformats.org/officeDocument/2006/math" xmlns:v="urn:schemas-microsoft-com:vml" xmlns:wp14="http://schemas.microsoft.com/office/word/2010/wordprocessingDrawing" xmlns:wp="http://schemas.openxmlformats.org/drawingml/2006/wordprocessingDrawing" xmlns:w10="urn:schemas-microsoft-com:office:word" xmlns:w="http://schemas.openxmlformats.org/wordprocessingml/2006/main" xmlns:w14="http://schemas.microsoft.com/office/word/2010/wordml" xmlns:w15="http://schemas.microsoft.com/office/word/2012/wordml" xmlns:w16cex="http://schemas.microsoft.com/office/word/2018/wordml/cex" xmlns:w16cid="http://schemas.microsoft.com/office/word/2016/wordml/cid" xmlns:w16="http://schemas.microsoft.com/office/word/2018/wordml" xmlns:w16sdtdh="http://schemas.microsoft.com/office/word/2020/wordml/sdtdatahash" xmlns:w16se="http://schemas.microsoft.com/office/word/2015/wordml/symex" xmlns:wpg="http://schemas.microsoft.com/office/word/2010/wordprocessingGroup" xmlns:wpi="http://schemas.microsoft.com/office/word/2010/wordprocessingInk" xmlns:wne="http://schemas.microsoft.com/office/word/2006/wordml" xmlns:wps="http://schemas.microsoft.com/office/word/2010/wordprocessingShape" mc:Ignorable="w14 w15 w16se w16cid w16 w16cex w16sdtdh wp14">
   <w:endnote w:type="separator" w:id="-1">
     <w:p>
-      <w:pPr>
-        <w:spacing w:after="0" w:line="240" w:lineRule="auto"/>
-      </w:pPr>
       <w:r>
         <w:separator/>
       </w:r>
@@ -1329,9 +1533,6 @@
   </w:endnote>
   <w:endnote w:type="continuationSeparator" w:id="0">
     <w:p>
-      <w:pPr>
-        <w:spacing w:after="0" w:line="240" w:lineRule="auto"/>
-      </w:pPr>
       <w:r>
         <w:continuationSeparator/>
       </w:r>
@@ -1344,9 +1545,6 @@
 <w:footnotes xmlns:wpc="http://schemas.microsoft.com/office/word/2010/wordprocessingCanvas" xmlns:cx="http://schemas.microsoft.com/office/drawing/2014/chartex" xmlns:cx1="http://schemas.microsoft.com/office/drawing/2015/9/8/chartex" xmlns:cx2="http://schemas.microsoft.com/office/drawing/2015/10/21/chartex" xmlns:cx3="http://schemas.microsoft.com/office/drawing/2016/5/9/chartex" xmlns:cx4="http://schemas.microsoft.com/office/drawing/2016/5/10/chartex" xmlns:cx5="http://schemas.microsoft.com/office/drawing/2016/5/11/chartex" xmlns:cx6="http://schemas.microsoft.com/office/drawing/2016/5/12/chartex" xmlns:cx7="http://schemas.microsoft.com/office/drawing/2016/5/13/chartex" xmlns:cx8="http://schemas.microsoft.com/office/drawing/2016/5/14/chartex" xmlns:mc="http://schemas.openxmlformats.org/markup-compatibility/2006" xmlns:aink="http://schemas.microsoft.com/office/drawing/2016/ink" xmlns:am3d="http://schemas.microsoft.com/office/drawing/2017/model3d" xmlns:o="urn:schemas-microsoft-com:office:office" xmlns:oel="http://schemas.microsoft.com/office/2019/extlst" xmlns:r="http://schemas.openxmlformats.org/officeDocument/2006/relationships" xmlns:m="http://schemas.openxmlformats.org/officeDocument/2006/math" xmlns:v="urn:schemas-microsoft-com:vml" xmlns:wp14="http://schemas.microsoft.com/office/word/2010/wordprocessingDrawing" xmlns:wp="http://schemas.openxmlformats.org/drawingml/2006/wordprocessingDrawing" xmlns:w10="urn:schemas-microsoft-com:office:word" xmlns:w="http://schemas.openxmlformats.org/wordprocessingml/2006/main" xmlns:w14="http://schemas.microsoft.com/office/word/2010/wordml" xmlns:w15="http://schemas.microsoft.com/office/word/2012/wordml" xmlns:w16cex="http://schemas.microsoft.com/office/word/2018/wordml/cex" xmlns:w16cid="http://schemas.microsoft.com/office/word/2016/wordml/cid" xmlns:w16="http://schemas.microsoft.com/office/word/2018/wordml" xmlns:w16sdtdh="http://schemas.microsoft.com/office/word/2020/wordml/sdtdatahash" xmlns:w16se="http://schemas.microsoft.com/office/word/2015/wordml/symex" xmlns:wpg="http://schemas.microsoft.com/office/word/2010/wordprocessingGroup" xmlns:wpi="http://schemas.microsoft.com/office/word/2010/wordprocessingInk" xmlns:wne="http://schemas.microsoft.com/office/word/2006/wordml" xmlns:wps="http://schemas.microsoft.com/office/word/2010/wordprocessingShape" mc:Ignorable="w14 w15 w16se w16cid w16 w16cex w16sdtdh wp14">
   <w:footnote w:type="separator" w:id="-1">
     <w:p>
-      <w:pPr>
-        <w:spacing w:after="0" w:line="240" w:lineRule="auto"/>
-      </w:pPr>
       <w:r>
         <w:separator/>
       </w:r>
@@ -1354,9 +1552,6 @@
   </w:footnote>
   <w:footnote w:type="continuationSeparator" w:id="0">
     <w:p>
-      <w:pPr>
-        <w:spacing w:after="0" w:line="240" w:lineRule="auto"/>
-      </w:pPr>
       <w:r>
         <w:continuationSeparator/>
       </w:r>
@@ -1408,10 +1603,11 @@
   <w:abstractNum w:abstractNumId="0" w15:restartNumberingAfterBreak="0">
     <w:nsid w:val="01845632"/>
     <w:multiLevelType w:val="hybridMultilevel"/>
-    <w:tmpl w:val="E52C5F20"/>
-    <w:lvl w:ilvl="0" w:tplc="0809000F">
+    <w:tmpl w:val="1CF40D92"/>
+    <w:lvl w:ilvl="0" w:tplc="0F22CB42">
       <w:start w:val="1"/>
       <w:numFmt w:val="decimal"/>
+      <w:pStyle w:val="Heading1"/>
       <w:lvlText w:val="%1."/>
       <w:lvlJc w:val="left"/>
       <w:pPr>
@@ -1986,6 +2182,10 @@
   <w:style w:type="paragraph" w:default="1" w:styleId="Normal">
     <w:name w:val="Normal"/>
     <w:qFormat/>
+    <w:rsid w:val="00B71697"/>
+    <w:pPr>
+      <w:spacing w:after="80"/>
+    </w:pPr>
   </w:style>
   <w:style w:type="paragraph" w:styleId="Heading1">
     <w:name w:val="heading 1"/>
@@ -1994,11 +2194,15 @@
     <w:link w:val="Heading1Char"/>
     <w:uiPriority w:val="9"/>
     <w:qFormat/>
-    <w:rsid w:val="005C3619"/>
+    <w:rsid w:val="00F40B74"/>
     <w:pPr>
       <w:keepNext/>
       <w:keepLines/>
+      <w:numPr>
+        <w:numId w:val="2"/>
+      </w:numPr>
       <w:spacing w:before="240" w:after="0"/>
+      <w:ind w:left="851" w:hanging="491"/>
       <w:outlineLvl w:val="0"/>
     </w:pPr>
     <w:rPr>
@@ -2062,7 +2266,7 @@
     <w:basedOn w:val="DefaultParagraphFont"/>
     <w:link w:val="Heading1"/>
     <w:uiPriority w:val="9"/>
-    <w:rsid w:val="005C3619"/>
+    <w:rsid w:val="00F40B74"/>
     <w:rPr>
       <w:rFonts w:asciiTheme="majorHAnsi" w:eastAsiaTheme="majorEastAsia" w:hAnsiTheme="majorHAnsi" w:cstheme="majorBidi"/>
       <w:color w:val="2F5496" w:themeColor="accent1" w:themeShade="BF"/>

</xml_diff>

<commit_message>
updated docs with last change
</commit_message>
<xml_diff>
--- a/Documents/Test Documents/Type2 Node Variable Service Test Suite.docx
+++ b/Documents/Test Documents/Type2 Node Variable Service Test Suite.docx
@@ -112,14 +112,12 @@
             <w:tcW w:w="2268" w:type="dxa"/>
           </w:tcPr>
           <w:p>
-            <w:proofErr w:type="spellStart"/>
             <w:r>
               <w:t>test_RQ</w:t>
             </w:r>
             <w:r>
               <w:t>SD</w:t>
             </w:r>
-            <w:proofErr w:type="spellEnd"/>
           </w:p>
         </w:tc>
         <w:tc>
@@ -210,14 +208,12 @@
             <w:tcW w:w="2268" w:type="dxa"/>
           </w:tcPr>
           <w:p>
-            <w:proofErr w:type="spellStart"/>
             <w:r>
               <w:t>test_</w:t>
             </w:r>
             <w:r>
               <w:t>NVRD</w:t>
             </w:r>
-            <w:proofErr w:type="spellEnd"/>
           </w:p>
         </w:tc>
         <w:tc>
@@ -267,15 +263,7 @@
         <w:t xml:space="preserve"> </w:t>
       </w:r>
       <w:r>
-        <w:t xml:space="preserve">returned in node </w:t>
-      </w:r>
-      <w:proofErr w:type="gramStart"/>
-      <w:r>
-        <w:t>parameter[</w:t>
-      </w:r>
-      <w:proofErr w:type="gramEnd"/>
-      <w:r>
-        <w:t>6]</w:t>
+        <w:t>returned in node parameter[6]</w:t>
       </w:r>
       <w:r>
         <w:t xml:space="preserve"> in previous test suites</w:t>
@@ -344,14 +332,12 @@
             <w:tcW w:w="2268" w:type="dxa"/>
           </w:tcPr>
           <w:p>
-            <w:proofErr w:type="spellStart"/>
             <w:r>
               <w:t>test_</w:t>
             </w:r>
             <w:r>
               <w:t>NVRD</w:t>
             </w:r>
-            <w:proofErr w:type="spellEnd"/>
           </w:p>
         </w:tc>
         <w:tc>
@@ -439,7 +425,6 @@
             <w:tcW w:w="2682" w:type="dxa"/>
           </w:tcPr>
           <w:p>
-            <w:proofErr w:type="spellStart"/>
             <w:r>
               <w:t>test_</w:t>
             </w:r>
@@ -452,7 +437,6 @@
             <w:r>
               <w:t>INVALID_INDEX</w:t>
             </w:r>
-            <w:proofErr w:type="spellEnd"/>
           </w:p>
         </w:tc>
         <w:tc>
@@ -540,14 +524,12 @@
             <w:tcW w:w="2268" w:type="dxa"/>
           </w:tcPr>
           <w:p>
-            <w:proofErr w:type="spellStart"/>
             <w:r>
               <w:t>test_</w:t>
             </w:r>
             <w:r>
               <w:t>NVRD_SHORT</w:t>
             </w:r>
-            <w:proofErr w:type="spellEnd"/>
           </w:p>
         </w:tc>
         <w:tc>
@@ -578,10 +560,7 @@
       </w:pPr>
       <w:r>
         <w:lastRenderedPageBreak/>
-        <w:t>Test NV</w:t>
-      </w:r>
-      <w:r>
-        <w:t>SET</w:t>
+        <w:t>Test NVSET</w:t>
       </w:r>
       <w:r>
         <w:t xml:space="preserve"> first node variable</w:t>
@@ -589,19 +568,13 @@
     </w:p>
     <w:p>
       <w:r>
-        <w:t xml:space="preserve">Expect to get a </w:t>
-      </w:r>
-      <w:r>
-        <w:t>WRACK</w:t>
-      </w:r>
-      <w:r>
-        <w:t xml:space="preserve"> message when sending a </w:t>
-      </w:r>
-      <w:r>
-        <w:t>NVSET</w:t>
+        <w:t>Expect to get a WRACK message when sending a NVSET</w:t>
       </w:r>
       <w:r>
         <w:t xml:space="preserve"> for the first node variable</w:t>
+      </w:r>
+      <w:r>
+        <w:t>, uses existing node variable value previously read so it’s non-destructive</w:t>
       </w:r>
     </w:p>
     <w:tbl>
@@ -654,17 +627,12 @@
             <w:tcW w:w="2268" w:type="dxa"/>
           </w:tcPr>
           <w:p>
-            <w:proofErr w:type="spellStart"/>
             <w:r>
               <w:t>test_</w:t>
             </w:r>
             <w:r>
-              <w:t>NV</w:t>
-            </w:r>
-            <w:r>
-              <w:t>SET</w:t>
-            </w:r>
-            <w:proofErr w:type="spellEnd"/>
+              <w:t>NVSET</w:t>
+            </w:r>
           </w:p>
         </w:tc>
         <w:tc>
@@ -673,10 +641,7 @@
           </w:tcPr>
           <w:p>
             <w:r>
-              <w:t>0x</w:t>
-            </w:r>
-            <w:r>
-              <w:t>96</w:t>
+              <w:t>0x96</w:t>
             </w:r>
           </w:p>
         </w:tc>
@@ -686,22 +651,13 @@
           </w:tcPr>
           <w:p>
             <w:r>
-              <w:t>Node number, service index number</w:t>
-            </w:r>
-            <w:r>
-              <w:t xml:space="preserve">, </w:t>
-            </w:r>
-            <w:r>
-              <w:t xml:space="preserve">node variable index </w:t>
+              <w:t xml:space="preserve">Node number, service index number, node variable index </w:t>
             </w:r>
             <w:r>
               <w:t xml:space="preserve">= 1 </w:t>
             </w:r>
             <w:r>
-              <w:t xml:space="preserve">and </w:t>
-            </w:r>
-            <w:r>
-              <w:t>node variable value</w:t>
+              <w:t>and node variable value</w:t>
             </w:r>
           </w:p>
         </w:tc>
@@ -712,13 +668,7 @@
         <w:pStyle w:val="Heading1"/>
       </w:pPr>
       <w:r>
-        <w:t xml:space="preserve">Test NVSET </w:t>
-      </w:r>
-      <w:r>
-        <w:t>last</w:t>
-      </w:r>
-      <w:r>
-        <w:t xml:space="preserve"> node variable</w:t>
+        <w:t>Test NVSET last node variable</w:t>
       </w:r>
     </w:p>
     <w:p>
@@ -735,13 +685,16 @@
         <w:t>for</w:t>
       </w:r>
       <w:r>
-        <w:t xml:space="preserve"> the </w:t>
-      </w:r>
-      <w:r>
-        <w:t>last</w:t>
-      </w:r>
-      <w:r>
-        <w:t xml:space="preserve"> node variable</w:t>
+        <w:t xml:space="preserve"> the last node variable</w:t>
+      </w:r>
+      <w:r>
+        <w:t xml:space="preserve">, uses existing </w:t>
+      </w:r>
+      <w:r>
+        <w:t xml:space="preserve">node variable </w:t>
+      </w:r>
+      <w:r>
+        <w:t>value previously read so it’s non-destructive</w:t>
       </w:r>
     </w:p>
     <w:p>
@@ -808,14 +761,12 @@
             <w:tcW w:w="2268" w:type="dxa"/>
           </w:tcPr>
           <w:p>
-            <w:proofErr w:type="spellStart"/>
             <w:r>
               <w:t>test_</w:t>
             </w:r>
             <w:r>
               <w:t>NVSET</w:t>
             </w:r>
-            <w:proofErr w:type="spellEnd"/>
           </w:p>
         </w:tc>
         <w:tc>
@@ -840,13 +791,7 @@
               <w:t xml:space="preserve"> last</w:t>
             </w:r>
             <w:r>
-              <w:t xml:space="preserve"> node variable index</w:t>
-            </w:r>
-            <w:r>
-              <w:t xml:space="preserve"> </w:t>
-            </w:r>
-            <w:r>
-              <w:t>and node variable value</w:t>
+              <w:t xml:space="preserve"> node variable index and node variable value</w:t>
             </w:r>
           </w:p>
         </w:tc>
@@ -857,24 +802,12 @@
         <w:pStyle w:val="Heading1"/>
       </w:pPr>
       <w:r>
-        <w:t>Test NVSET</w:t>
-      </w:r>
-      <w:r>
-        <w:t>_INVALID_INDEX</w:t>
-      </w:r>
-    </w:p>
-    <w:p>
-      <w:r>
-        <w:t xml:space="preserve">Expect to get a </w:t>
-      </w:r>
-      <w:r>
-        <w:t>CMDERR</w:t>
-      </w:r>
-      <w:r>
-        <w:t xml:space="preserve"> message when sending a NVSET</w:t>
-      </w:r>
-      <w:r>
-        <w:t xml:space="preserve"> with an invalid node variable index</w:t>
+        <w:t>Test NVSET_INVALID_INDEX</w:t>
+      </w:r>
+    </w:p>
+    <w:p>
+      <w:r>
+        <w:t>Expect to get a CMDERR message when sending a NVSET with an invalid node variable index</w:t>
       </w:r>
     </w:p>
     <w:tbl>
@@ -927,17 +860,12 @@
             <w:tcW w:w="2741" w:type="dxa"/>
           </w:tcPr>
           <w:p>
-            <w:proofErr w:type="spellStart"/>
             <w:r>
               <w:t>test_</w:t>
             </w:r>
             <w:r>
-              <w:t>NVSET</w:t>
-            </w:r>
-            <w:r>
-              <w:t>_INVALID_INDEX</w:t>
-            </w:r>
-            <w:proofErr w:type="spellEnd"/>
+              <w:t>NVSET_INVALID_INDEX</w:t>
+            </w:r>
           </w:p>
         </w:tc>
         <w:tc>
@@ -956,13 +884,7 @@
           </w:tcPr>
           <w:p>
             <w:r>
-              <w:t xml:space="preserve">Node number, service index number, </w:t>
-            </w:r>
-            <w:r>
-              <w:t xml:space="preserve">invalid </w:t>
-            </w:r>
-            <w:r>
-              <w:t>node variable index and node variable value</w:t>
+              <w:t>Node number, service index number, invalid node variable index and node variable value</w:t>
             </w:r>
           </w:p>
         </w:tc>
@@ -973,21 +895,12 @@
         <w:pStyle w:val="Heading1"/>
       </w:pPr>
       <w:r>
-        <w:t>Test NVSET_</w:t>
-      </w:r>
-      <w:r>
-        <w:t>SHORT</w:t>
-      </w:r>
-    </w:p>
-    <w:p>
-      <w:r>
-        <w:t xml:space="preserve">Expect to get a </w:t>
-      </w:r>
-      <w:r>
-        <w:t>GRSP</w:t>
-      </w:r>
-      <w:r>
-        <w:t xml:space="preserve"> message when sending a </w:t>
+        <w:t>Test NVSET_SHORT</w:t>
+      </w:r>
+    </w:p>
+    <w:p>
+      <w:r>
+        <w:t xml:space="preserve">Expect to get a GRSP message when sending a </w:t>
       </w:r>
       <w:r>
         <w:t xml:space="preserve">short </w:t>
@@ -1049,17 +962,12 @@
             <w:tcW w:w="2268" w:type="dxa"/>
           </w:tcPr>
           <w:p>
-            <w:proofErr w:type="spellStart"/>
             <w:r>
               <w:t>test_</w:t>
             </w:r>
             <w:r>
-              <w:t>NVSET_</w:t>
-            </w:r>
-            <w:r>
-              <w:t>SHORT</w:t>
-            </w:r>
-            <w:proofErr w:type="spellEnd"/>
+              <w:t>NVSET_SHORT</w:t>
+            </w:r>
           </w:p>
         </w:tc>
         <w:tc>
@@ -1154,14 +1062,12 @@
             <w:tcW w:w="2268" w:type="dxa"/>
           </w:tcPr>
           <w:p>
-            <w:proofErr w:type="spellStart"/>
             <w:r>
               <w:t>test_R</w:t>
             </w:r>
             <w:r>
               <w:t>DGN</w:t>
             </w:r>
-            <w:proofErr w:type="spellEnd"/>
           </w:p>
         </w:tc>
         <w:tc>
@@ -1258,14 +1164,12 @@
             <w:tcW w:w="2268" w:type="dxa"/>
           </w:tcPr>
           <w:p>
-            <w:proofErr w:type="spellStart"/>
             <w:r>
               <w:t>test_R</w:t>
             </w:r>
             <w:r>
               <w:t>DGN</w:t>
             </w:r>
-            <w:proofErr w:type="spellEnd"/>
           </w:p>
         </w:tc>
         <w:tc>
@@ -1304,13 +1208,8 @@
     </w:p>
     <w:p>
       <w:r>
-        <w:t xml:space="preserve">Read the last diagnostic data for this service, using service index number of this service, and diagnostic number </w:t>
-      </w:r>
-      <w:proofErr w:type="spellStart"/>
-      <w:r>
-        <w:t>MaxDiagnostic</w:t>
-      </w:r>
-      <w:proofErr w:type="spellEnd"/>
+        <w:t>Read the last diagnostic data for this service, using service index number of this service, and diagnostic number MaxDiagnostic</w:t>
+      </w:r>
     </w:p>
     <w:tbl>
       <w:tblPr>
@@ -1362,14 +1261,12 @@
             <w:tcW w:w="2268" w:type="dxa"/>
           </w:tcPr>
           <w:p>
-            <w:proofErr w:type="spellStart"/>
             <w:r>
               <w:t>test_R</w:t>
             </w:r>
             <w:r>
               <w:t>DGN</w:t>
             </w:r>
-            <w:proofErr w:type="spellEnd"/>
           </w:p>
         </w:tc>
         <w:tc>
@@ -1388,13 +1285,8 @@
           </w:tcPr>
           <w:p>
             <w:r>
-              <w:t xml:space="preserve">Node number, service index number and diagnostic number </w:t>
-            </w:r>
-            <w:proofErr w:type="spellStart"/>
-            <w:r>
-              <w:t>MaxDiagnostic</w:t>
-            </w:r>
-            <w:proofErr w:type="spellEnd"/>
+              <w:t>Node number, service index number and diagnostic number MaxDiagnostic</w:t>
+            </w:r>
           </w:p>
         </w:tc>
       </w:tr>
@@ -1409,15 +1301,7 @@
     </w:p>
     <w:p>
       <w:r>
-        <w:t xml:space="preserve">Read the last diagnostic data + 1 for this service, using service index number of this service, and diagnostic number </w:t>
-      </w:r>
-      <w:proofErr w:type="spellStart"/>
-      <w:r>
-        <w:t>MaxDiagnostic</w:t>
-      </w:r>
-      <w:proofErr w:type="spellEnd"/>
-      <w:r>
-        <w:t xml:space="preserve"> + 1, expecting a GRSP message in response</w:t>
+        <w:t>Read the last diagnostic data + 1 for this service, using service index number of this service, and diagnostic number MaxDiagnostic + 1, expecting a GRSP message in response</w:t>
       </w:r>
     </w:p>
     <w:tbl>
@@ -1470,14 +1354,12 @@
             <w:tcW w:w="2268" w:type="dxa"/>
           </w:tcPr>
           <w:p>
-            <w:proofErr w:type="spellStart"/>
             <w:r>
               <w:t>test_R</w:t>
             </w:r>
             <w:r>
               <w:t>DGN</w:t>
             </w:r>
-            <w:proofErr w:type="spellEnd"/>
           </w:p>
         </w:tc>
         <w:tc>
@@ -1496,15 +1378,7 @@
           </w:tcPr>
           <w:p>
             <w:r>
-              <w:t xml:space="preserve">Node number, service index number and diagnostic number </w:t>
-            </w:r>
-            <w:proofErr w:type="spellStart"/>
-            <w:r>
-              <w:t>MaxDiagnostic</w:t>
-            </w:r>
-            <w:proofErr w:type="spellEnd"/>
-            <w:r>
-              <w:t xml:space="preserve"> + 1</w:t>
+              <w:t>Node number, service index number and diagnostic number MaxDiagnostic + 1</w:t>
             </w:r>
           </w:p>
         </w:tc>
@@ -2182,7 +2056,7 @@
   <w:style w:type="paragraph" w:default="1" w:styleId="Normal">
     <w:name w:val="Normal"/>
     <w:qFormat/>
-    <w:rsid w:val="00B71697"/>
+    <w:rsid w:val="0064383D"/>
     <w:pPr>
       <w:spacing w:after="80"/>
     </w:pPr>

</xml_diff>